<commit_message>
Collection Framework upto Cursors
</commit_message>
<xml_diff>
--- a/resources/Collections Framework.docx
+++ b/resources/Collections Framework.docx
@@ -7437,6 +7437,34 @@
           <w:szCs w:val="24"/>
         </w:rPr>
       </w:pPr>
+    </w:p>
+    <w:p>
+      <w:pPr>
+        <w:tabs>
+          <w:tab w:val="left" w:pos="7983"/>
+        </w:tabs>
+        <w:spacing w:after="0" w:line="240" w:lineRule="auto"/>
+        <w:jc w:val="both"/>
+        <w:rPr>
+          <w:b/>
+          <w:sz w:val="24"/>
+          <w:szCs w:val="24"/>
+        </w:rPr>
+      </w:pPr>
+    </w:p>
+    <w:p>
+      <w:pPr>
+        <w:tabs>
+          <w:tab w:val="left" w:pos="7983"/>
+        </w:tabs>
+        <w:spacing w:after="0" w:line="240" w:lineRule="auto"/>
+        <w:jc w:val="both"/>
+        <w:rPr>
+          <w:b/>
+          <w:sz w:val="24"/>
+          <w:szCs w:val="24"/>
+        </w:rPr>
+      </w:pPr>
       <w:r>
         <w:rPr>
           <w:b/>
@@ -8379,12 +8407,55 @@
           <w:szCs w:val="24"/>
         </w:rPr>
       </w:pPr>
-      <w:r>
+    </w:p>
+    <w:p>
+      <w:pPr>
+        <w:tabs>
+          <w:tab w:val="left" w:pos="7983"/>
+        </w:tabs>
+        <w:spacing w:after="0" w:line="240" w:lineRule="auto"/>
+        <w:jc w:val="both"/>
         <w:rPr>
           <w:b/>
           <w:sz w:val="24"/>
           <w:szCs w:val="24"/>
         </w:rPr>
+      </w:pPr>
+    </w:p>
+    <w:p>
+      <w:pPr>
+        <w:tabs>
+          <w:tab w:val="left" w:pos="7983"/>
+        </w:tabs>
+        <w:spacing w:after="0" w:line="240" w:lineRule="auto"/>
+        <w:jc w:val="both"/>
+        <w:rPr>
+          <w:b/>
+          <w:sz w:val="24"/>
+          <w:szCs w:val="24"/>
+        </w:rPr>
+      </w:pPr>
+    </w:p>
+    <w:p>
+      <w:pPr>
+        <w:tabs>
+          <w:tab w:val="left" w:pos="7983"/>
+        </w:tabs>
+        <w:spacing w:after="0" w:line="240" w:lineRule="auto"/>
+        <w:jc w:val="both"/>
+        <w:rPr>
+          <w:b/>
+          <w:sz w:val="24"/>
+          <w:szCs w:val="24"/>
+        </w:rPr>
+      </w:pPr>
+      <w:r>
+        <w:rPr>
+          <w:b/>
+          <w:sz w:val="24"/>
+          <w:szCs w:val="24"/>
+        </w:rPr>
+        <w:lastRenderedPageBreak/>
         <w:t>&gt; Methods</w:t>
       </w:r>
     </w:p>
@@ -8549,7 +8620,6 @@
         <w:jc w:val="both"/>
       </w:pPr>
       <w:r>
-        <w:lastRenderedPageBreak/>
         <w:t xml:space="preserve">4. </w:t>
       </w:r>
       <w:r>
@@ -9828,6 +9898,7 @@
         <w:jc w:val="both"/>
       </w:pPr>
       <w:r>
+        <w:lastRenderedPageBreak/>
         <w:t xml:space="preserve">     &gt; creates an empty vector object with specified initial capacity.</w:t>
       </w:r>
     </w:p>
@@ -9966,7 +10037,6 @@
         <w:jc w:val="both"/>
       </w:pPr>
       <w:r>
-        <w:lastRenderedPageBreak/>
         <w:t xml:space="preserve">    </w:t>
       </w:r>
       <w:r>
@@ -10866,7 +10936,7 @@
       <w:tblGrid>
         <w:gridCol w:w="540"/>
         <w:gridCol w:w="4230"/>
-        <w:gridCol w:w="5220"/>
+        <w:gridCol w:w="4950"/>
       </w:tblGrid>
       <w:tr>
         <w:tc>
@@ -10915,7 +10985,7 @@
         </w:tc>
         <w:tc>
           <w:tcPr>
-            <w:tcW w:w="5220" w:type="dxa"/>
+            <w:tcW w:w="4950" w:type="dxa"/>
           </w:tcPr>
           <w:p>
             <w:pPr>
@@ -10948,6 +11018,9 @@
               </w:tabs>
               <w:jc w:val="both"/>
             </w:pPr>
+            <w:r>
+              <w:t>1.</w:t>
+            </w:r>
           </w:p>
         </w:tc>
         <w:tc>
@@ -10961,11 +11034,22 @@
               </w:tabs>
               <w:jc w:val="both"/>
             </w:pPr>
+            <w:r>
+              <w:t xml:space="preserve">Every method present in the ArrayList is </w:t>
+            </w:r>
+            <w:proofErr w:type="gramStart"/>
+            <w:r>
+              <w:t>non</w:t>
+            </w:r>
+            <w:proofErr w:type="gramEnd"/>
+            <w:r>
+              <w:t xml:space="preserve"> synchronized.</w:t>
+            </w:r>
           </w:p>
         </w:tc>
         <w:tc>
           <w:tcPr>
-            <w:tcW w:w="5220" w:type="dxa"/>
+            <w:tcW w:w="4950" w:type="dxa"/>
           </w:tcPr>
           <w:p>
             <w:pPr>
@@ -10974,6 +11058,162 @@
               </w:tabs>
               <w:jc w:val="both"/>
             </w:pPr>
+            <w:r>
+              <w:t>Every method present in the vector is synchronized.</w:t>
+            </w:r>
+          </w:p>
+        </w:tc>
+      </w:tr>
+      <w:tr>
+        <w:tc>
+          <w:tcPr>
+            <w:tcW w:w="540" w:type="dxa"/>
+          </w:tcPr>
+          <w:p>
+            <w:pPr>
+              <w:tabs>
+                <w:tab w:val="left" w:pos="7983"/>
+              </w:tabs>
+              <w:jc w:val="both"/>
+            </w:pPr>
+            <w:r>
+              <w:t>2.</w:t>
+            </w:r>
+          </w:p>
+        </w:tc>
+        <w:tc>
+          <w:tcPr>
+            <w:tcW w:w="4230" w:type="dxa"/>
+          </w:tcPr>
+          <w:p>
+            <w:pPr>
+              <w:tabs>
+                <w:tab w:val="left" w:pos="7983"/>
+              </w:tabs>
+              <w:jc w:val="both"/>
+            </w:pPr>
+            <w:r>
+              <w:t>At a</w:t>
+            </w:r>
+            <w:r>
+              <w:t xml:space="preserve"> time, multiple threads are allowed to operate on ArrayList object &amp; hence it is not thread – safe.</w:t>
+            </w:r>
+          </w:p>
+        </w:tc>
+        <w:tc>
+          <w:tcPr>
+            <w:tcW w:w="4950" w:type="dxa"/>
+          </w:tcPr>
+          <w:p>
+            <w:pPr>
+              <w:tabs>
+                <w:tab w:val="left" w:pos="7983"/>
+              </w:tabs>
+              <w:jc w:val="both"/>
+            </w:pPr>
+            <w:r>
+              <w:t>At a time, only on thread is allowed to operate on vector object &amp; hence it is thread – safe.</w:t>
+            </w:r>
+          </w:p>
+        </w:tc>
+      </w:tr>
+      <w:tr>
+        <w:tc>
+          <w:tcPr>
+            <w:tcW w:w="540" w:type="dxa"/>
+          </w:tcPr>
+          <w:p>
+            <w:pPr>
+              <w:tabs>
+                <w:tab w:val="left" w:pos="7983"/>
+              </w:tabs>
+              <w:jc w:val="both"/>
+            </w:pPr>
+            <w:r>
+              <w:t>3.</w:t>
+            </w:r>
+          </w:p>
+        </w:tc>
+        <w:tc>
+          <w:tcPr>
+            <w:tcW w:w="4230" w:type="dxa"/>
+          </w:tcPr>
+          <w:p>
+            <w:pPr>
+              <w:tabs>
+                <w:tab w:val="left" w:pos="7983"/>
+              </w:tabs>
+              <w:jc w:val="both"/>
+            </w:pPr>
+            <w:r>
+              <w:t>Relatively performance is high because threads are not required to wait to operate on ArrayList object.</w:t>
+            </w:r>
+          </w:p>
+        </w:tc>
+        <w:tc>
+          <w:tcPr>
+            <w:tcW w:w="4950" w:type="dxa"/>
+          </w:tcPr>
+          <w:p>
+            <w:pPr>
+              <w:tabs>
+                <w:tab w:val="left" w:pos="7983"/>
+              </w:tabs>
+              <w:jc w:val="both"/>
+            </w:pPr>
+            <w:r>
+              <w:t>Relatively performance is low because threads are required to wait to operate on Vector object.</w:t>
+            </w:r>
+          </w:p>
+        </w:tc>
+      </w:tr>
+      <w:tr>
+        <w:tc>
+          <w:tcPr>
+            <w:tcW w:w="540" w:type="dxa"/>
+          </w:tcPr>
+          <w:p>
+            <w:pPr>
+              <w:tabs>
+                <w:tab w:val="left" w:pos="7983"/>
+              </w:tabs>
+              <w:jc w:val="both"/>
+            </w:pPr>
+            <w:r>
+              <w:t>4.</w:t>
+            </w:r>
+          </w:p>
+        </w:tc>
+        <w:tc>
+          <w:tcPr>
+            <w:tcW w:w="4230" w:type="dxa"/>
+          </w:tcPr>
+          <w:p>
+            <w:pPr>
+              <w:tabs>
+                <w:tab w:val="left" w:pos="7983"/>
+              </w:tabs>
+              <w:jc w:val="both"/>
+            </w:pPr>
+            <w:r>
+              <w:t>Introduced in 1.2 V &amp; it is non – legacy.</w:t>
+            </w:r>
+          </w:p>
+        </w:tc>
+        <w:tc>
+          <w:tcPr>
+            <w:tcW w:w="4950" w:type="dxa"/>
+          </w:tcPr>
+          <w:p>
+            <w:pPr>
+              <w:tabs>
+                <w:tab w:val="left" w:pos="7983"/>
+              </w:tabs>
+              <w:jc w:val="both"/>
+            </w:pPr>
+            <w:r>
+              <w:t>It is introduced in 1.0 V &amp; it is legacy.</w:t>
+            </w:r>
           </w:p>
         </w:tc>
       </w:tr>
@@ -11001,6 +11241,20 @@
         <w:jc w:val="both"/>
         <w:rPr>
           <w:b/>
+        </w:rPr>
+      </w:pPr>
+    </w:p>
+    <w:p>
+      <w:pPr>
+        <w:tabs>
+          <w:tab w:val="left" w:pos="7983"/>
+        </w:tabs>
+        <w:spacing w:after="0" w:line="240" w:lineRule="auto"/>
+        <w:jc w:val="both"/>
+        <w:rPr>
+          <w:b/>
+          <w:sz w:val="24"/>
+          <w:szCs w:val="24"/>
         </w:rPr>
       </w:pPr>
     </w:p>
@@ -11304,6 +11558,7 @@
           <w:sz w:val="24"/>
           <w:szCs w:val="24"/>
         </w:rPr>
+        <w:lastRenderedPageBreak/>
         <w:t xml:space="preserve">&gt; </w:t>
       </w:r>
       <w:r>
@@ -11580,6 +11835,2042 @@
         <w:jc w:val="both"/>
         <w:rPr>
           <w:b/>
+          <w:sz w:val="28"/>
+          <w:szCs w:val="28"/>
+        </w:rPr>
+      </w:pPr>
+      <w:r>
+        <w:rPr>
+          <w:b/>
+          <w:sz w:val="28"/>
+          <w:szCs w:val="28"/>
+        </w:rPr>
+        <w:t>3 Cursors of Java Collections Framework</w:t>
+      </w:r>
+    </w:p>
+    <w:p>
+      <w:pPr>
+        <w:tabs>
+          <w:tab w:val="left" w:pos="7983"/>
+        </w:tabs>
+        <w:spacing w:after="0" w:line="240" w:lineRule="auto"/>
+        <w:jc w:val="both"/>
+      </w:pPr>
+      <w:r>
+        <w:t>&gt; If we want to get Objects one by one from a collection, then we should go for cursor.</w:t>
+      </w:r>
+    </w:p>
+    <w:p>
+      <w:pPr>
+        <w:tabs>
+          <w:tab w:val="left" w:pos="7983"/>
+        </w:tabs>
+        <w:spacing w:after="0" w:line="240" w:lineRule="auto"/>
+        <w:jc w:val="both"/>
+      </w:pPr>
+      <w:r>
+        <w:t>&gt; There are 3 types of cursors available in Java</w:t>
+      </w:r>
+    </w:p>
+    <w:p>
+      <w:pPr>
+        <w:tabs>
+          <w:tab w:val="left" w:pos="7983"/>
+        </w:tabs>
+        <w:spacing w:after="0" w:line="240" w:lineRule="auto"/>
+        <w:jc w:val="both"/>
+      </w:pPr>
+      <w:r>
+        <w:t xml:space="preserve">    1. Enumeration Interface</w:t>
+      </w:r>
+    </w:p>
+    <w:p>
+      <w:pPr>
+        <w:tabs>
+          <w:tab w:val="left" w:pos="7983"/>
+        </w:tabs>
+        <w:spacing w:after="0" w:line="240" w:lineRule="auto"/>
+        <w:jc w:val="both"/>
+      </w:pPr>
+      <w:r>
+        <w:t xml:space="preserve">    2. </w:t>
+      </w:r>
+      <w:proofErr w:type="spellStart"/>
+      <w:r>
+        <w:t>Iterator</w:t>
+      </w:r>
+      <w:proofErr w:type="spellEnd"/>
+      <w:r>
+        <w:t xml:space="preserve"> Interface</w:t>
+      </w:r>
+    </w:p>
+    <w:p>
+      <w:pPr>
+        <w:tabs>
+          <w:tab w:val="left" w:pos="7983"/>
+        </w:tabs>
+        <w:spacing w:after="0" w:line="240" w:lineRule="auto"/>
+        <w:jc w:val="both"/>
+      </w:pPr>
+      <w:r>
+        <w:t xml:space="preserve">    3. </w:t>
+      </w:r>
+      <w:proofErr w:type="spellStart"/>
+      <w:r>
+        <w:t>ListIterator</w:t>
+      </w:r>
+      <w:proofErr w:type="spellEnd"/>
+    </w:p>
+    <w:p>
+      <w:pPr>
+        <w:tabs>
+          <w:tab w:val="left" w:pos="7983"/>
+        </w:tabs>
+        <w:spacing w:after="0" w:line="240" w:lineRule="auto"/>
+        <w:jc w:val="both"/>
+      </w:pPr>
+    </w:p>
+    <w:p>
+      <w:pPr>
+        <w:tabs>
+          <w:tab w:val="left" w:pos="7983"/>
+        </w:tabs>
+        <w:spacing w:after="0" w:line="240" w:lineRule="auto"/>
+        <w:jc w:val="both"/>
+      </w:pPr>
+      <w:r>
+        <w:t xml:space="preserve">    1</w:t>
+      </w:r>
+      <w:r>
+        <w:t>. Enumeration Interface</w:t>
+      </w:r>
+    </w:p>
+    <w:p>
+      <w:pPr>
+        <w:tabs>
+          <w:tab w:val="left" w:pos="7983"/>
+        </w:tabs>
+        <w:spacing w:after="0" w:line="240" w:lineRule="auto"/>
+        <w:jc w:val="both"/>
+      </w:pPr>
+      <w:r>
+        <w:t xml:space="preserve">        &gt; We can use Enumeration to get objects one by one from legacy collection object.</w:t>
+      </w:r>
+    </w:p>
+    <w:p>
+      <w:pPr>
+        <w:tabs>
+          <w:tab w:val="left" w:pos="7983"/>
+        </w:tabs>
+        <w:spacing w:after="0" w:line="240" w:lineRule="auto"/>
+        <w:jc w:val="both"/>
+      </w:pPr>
+      <w:r>
+        <w:t xml:space="preserve">        &gt; We can create Enumeration object by using element () method of Vector class.</w:t>
+      </w:r>
+    </w:p>
+    <w:p>
+      <w:pPr>
+        <w:tabs>
+          <w:tab w:val="left" w:pos="7983"/>
+        </w:tabs>
+        <w:spacing w:after="0" w:line="240" w:lineRule="auto"/>
+        <w:jc w:val="both"/>
+      </w:pPr>
+    </w:p>
+    <w:p>
+      <w:pPr>
+        <w:tabs>
+          <w:tab w:val="left" w:pos="7983"/>
+        </w:tabs>
+        <w:spacing w:after="0" w:line="240" w:lineRule="auto"/>
+        <w:jc w:val="both"/>
+      </w:pPr>
+      <w:r>
+        <w:t xml:space="preserve">        &gt; </w:t>
+      </w:r>
+      <w:r>
+        <w:t>Methods</w:t>
+      </w:r>
+    </w:p>
+    <w:p>
+      <w:pPr>
+        <w:tabs>
+          <w:tab w:val="left" w:pos="7983"/>
+        </w:tabs>
+        <w:spacing w:after="0" w:line="240" w:lineRule="auto"/>
+        <w:jc w:val="both"/>
+      </w:pPr>
+      <w:r>
+        <w:t xml:space="preserve">            1. </w:t>
+      </w:r>
+      <w:proofErr w:type="gramStart"/>
+      <w:r>
+        <w:rPr>
+          <w:rFonts w:ascii="Courier New" w:hAnsi="Courier New" w:cs="Courier New"/>
+          <w:sz w:val="18"/>
+          <w:szCs w:val="18"/>
+        </w:rPr>
+        <w:t>boolean</w:t>
+      </w:r>
+      <w:proofErr w:type="gramEnd"/>
+      <w:r>
+        <w:rPr>
+          <w:rFonts w:ascii="Courier New" w:hAnsi="Courier New" w:cs="Courier New"/>
+          <w:sz w:val="18"/>
+          <w:szCs w:val="18"/>
+        </w:rPr>
+        <w:t xml:space="preserve"> </w:t>
+      </w:r>
+      <w:proofErr w:type="spellStart"/>
+      <w:r>
+        <w:rPr>
+          <w:rFonts w:ascii="Courier New" w:hAnsi="Courier New" w:cs="Courier New"/>
+          <w:sz w:val="18"/>
+          <w:szCs w:val="18"/>
+        </w:rPr>
+        <w:t>hasMoreElements</w:t>
+      </w:r>
+      <w:proofErr w:type="spellEnd"/>
+      <w:r>
+        <w:rPr>
+          <w:rFonts w:ascii="Courier New" w:hAnsi="Courier New" w:cs="Courier New"/>
+          <w:sz w:val="18"/>
+          <w:szCs w:val="18"/>
+        </w:rPr>
+        <w:t xml:space="preserve"> ()</w:t>
+      </w:r>
+      <w:r>
+        <w:t xml:space="preserve"> – tests if the enumeration contains more elements.</w:t>
+      </w:r>
+    </w:p>
+    <w:p>
+      <w:pPr>
+        <w:tabs>
+          <w:tab w:val="left" w:pos="7983"/>
+        </w:tabs>
+        <w:spacing w:after="0" w:line="240" w:lineRule="auto"/>
+        <w:jc w:val="both"/>
+      </w:pPr>
+      <w:r>
+        <w:t xml:space="preserve">            2. </w:t>
+      </w:r>
+      <w:r>
+        <w:rPr>
+          <w:rFonts w:ascii="Courier New" w:hAnsi="Courier New" w:cs="Courier New"/>
+          <w:sz w:val="18"/>
+          <w:szCs w:val="18"/>
+        </w:rPr>
+        <w:t xml:space="preserve">E </w:t>
+      </w:r>
+      <w:proofErr w:type="spellStart"/>
+      <w:r>
+        <w:rPr>
+          <w:rFonts w:ascii="Courier New" w:hAnsi="Courier New" w:cs="Courier New"/>
+          <w:sz w:val="18"/>
+          <w:szCs w:val="18"/>
+        </w:rPr>
+        <w:t>nextElement</w:t>
+      </w:r>
+      <w:proofErr w:type="spellEnd"/>
+      <w:r>
+        <w:rPr>
+          <w:rFonts w:ascii="Courier New" w:hAnsi="Courier New" w:cs="Courier New"/>
+          <w:sz w:val="18"/>
+          <w:szCs w:val="18"/>
+        </w:rPr>
+        <w:t xml:space="preserve"> ()</w:t>
+      </w:r>
+      <w:r>
+        <w:t xml:space="preserve"> – returns the next element of the enumeration.</w:t>
+      </w:r>
+    </w:p>
+    <w:p>
+      <w:pPr>
+        <w:tabs>
+          <w:tab w:val="left" w:pos="7983"/>
+        </w:tabs>
+        <w:spacing w:after="0" w:line="240" w:lineRule="auto"/>
+        <w:jc w:val="both"/>
+      </w:pPr>
+    </w:p>
+    <w:p>
+      <w:pPr>
+        <w:tabs>
+          <w:tab w:val="left" w:pos="7983"/>
+        </w:tabs>
+        <w:spacing w:after="0" w:line="240" w:lineRule="auto"/>
+        <w:jc w:val="both"/>
+      </w:pPr>
+      <w:r>
+        <w:t xml:space="preserve">       &gt; Limitations of Enumeration</w:t>
+      </w:r>
+    </w:p>
+    <w:p>
+      <w:pPr>
+        <w:tabs>
+          <w:tab w:val="left" w:pos="7983"/>
+        </w:tabs>
+        <w:spacing w:after="0" w:line="240" w:lineRule="auto"/>
+        <w:jc w:val="both"/>
+      </w:pPr>
+      <w:r>
+        <w:t xml:space="preserve">            1. We can apply enumeration concept only for legacy classes &amp; it is not universal cursor.</w:t>
+      </w:r>
+    </w:p>
+    <w:p>
+      <w:pPr>
+        <w:tabs>
+          <w:tab w:val="left" w:pos="7983"/>
+        </w:tabs>
+        <w:spacing w:after="0" w:line="240" w:lineRule="auto"/>
+        <w:jc w:val="both"/>
+      </w:pPr>
+      <w:r>
+        <w:t xml:space="preserve">            2. By using Enumeration, we can get only read access &amp; we can’t perform remove operation.</w:t>
+      </w:r>
+    </w:p>
+    <w:p>
+      <w:pPr>
+        <w:tabs>
+          <w:tab w:val="left" w:pos="7983"/>
+        </w:tabs>
+        <w:spacing w:after="0" w:line="240" w:lineRule="auto"/>
+        <w:jc w:val="both"/>
+      </w:pPr>
+    </w:p>
+    <w:p>
+      <w:pPr>
+        <w:tabs>
+          <w:tab w:val="left" w:pos="7983"/>
+        </w:tabs>
+        <w:spacing w:after="0" w:line="240" w:lineRule="auto"/>
+        <w:jc w:val="both"/>
+      </w:pPr>
+      <w:r>
+        <w:t xml:space="preserve">       &gt; To overcome these limitations, we should go for </w:t>
+      </w:r>
+      <w:proofErr w:type="spellStart"/>
+      <w:r>
+        <w:t>Iterator</w:t>
+      </w:r>
+      <w:proofErr w:type="spellEnd"/>
+      <w:r>
+        <w:t xml:space="preserve">. </w:t>
+      </w:r>
+    </w:p>
+    <w:p>
+      <w:pPr>
+        <w:tabs>
+          <w:tab w:val="left" w:pos="7983"/>
+        </w:tabs>
+        <w:spacing w:after="0" w:line="240" w:lineRule="auto"/>
+        <w:jc w:val="both"/>
+        <w:rPr>
+          <w:b/>
+        </w:rPr>
+      </w:pPr>
+    </w:p>
+    <w:p>
+      <w:pPr>
+        <w:tabs>
+          <w:tab w:val="left" w:pos="7983"/>
+        </w:tabs>
+        <w:spacing w:after="0" w:line="240" w:lineRule="auto"/>
+        <w:jc w:val="both"/>
+      </w:pPr>
+      <w:r>
+        <w:rPr>
+          <w:b/>
+        </w:rPr>
+        <w:t xml:space="preserve">  </w:t>
+      </w:r>
+      <w:r>
+        <w:rPr>
+          <w:b/>
+        </w:rPr>
+        <w:t xml:space="preserve">  </w:t>
+      </w:r>
+      <w:r>
+        <w:t>2.</w:t>
+      </w:r>
+      <w:r>
+        <w:t xml:space="preserve"> </w:t>
+      </w:r>
+      <w:proofErr w:type="spellStart"/>
+      <w:r>
+        <w:t>Iterator</w:t>
+      </w:r>
+      <w:proofErr w:type="spellEnd"/>
+      <w:r>
+        <w:t xml:space="preserve"> Interface</w:t>
+      </w:r>
+    </w:p>
+    <w:p>
+      <w:pPr>
+        <w:tabs>
+          <w:tab w:val="left" w:pos="7983"/>
+        </w:tabs>
+        <w:spacing w:after="0" w:line="240" w:lineRule="auto"/>
+        <w:jc w:val="both"/>
+      </w:pPr>
+      <w:r>
+        <w:t xml:space="preserve">       &gt; We can apply </w:t>
+      </w:r>
+      <w:proofErr w:type="spellStart"/>
+      <w:r>
+        <w:t>Iterator</w:t>
+      </w:r>
+      <w:proofErr w:type="spellEnd"/>
+      <w:r>
+        <w:t xml:space="preserve"> concept for any collection object; hence it is Universal Cursor.</w:t>
+      </w:r>
+    </w:p>
+    <w:p>
+      <w:pPr>
+        <w:tabs>
+          <w:tab w:val="left" w:pos="7983"/>
+        </w:tabs>
+        <w:spacing w:after="0" w:line="240" w:lineRule="auto"/>
+        <w:jc w:val="both"/>
+      </w:pPr>
+      <w:r>
+        <w:t xml:space="preserve">       &gt; By using </w:t>
+      </w:r>
+      <w:proofErr w:type="spellStart"/>
+      <w:r>
+        <w:t>Iterator</w:t>
+      </w:r>
+      <w:proofErr w:type="spellEnd"/>
+      <w:r>
+        <w:t xml:space="preserve"> we can perform both read &amp; remove operations.</w:t>
+      </w:r>
+    </w:p>
+    <w:p>
+      <w:pPr>
+        <w:tabs>
+          <w:tab w:val="left" w:pos="7983"/>
+        </w:tabs>
+        <w:spacing w:after="0" w:line="240" w:lineRule="auto"/>
+        <w:jc w:val="both"/>
+      </w:pPr>
+      <w:r>
+        <w:t xml:space="preserve">       &gt; We can create </w:t>
+      </w:r>
+      <w:proofErr w:type="spellStart"/>
+      <w:r>
+        <w:t>Iterator</w:t>
+      </w:r>
+      <w:proofErr w:type="spellEnd"/>
+      <w:r>
+        <w:t xml:space="preserve"> object by using </w:t>
+      </w:r>
+      <w:proofErr w:type="spellStart"/>
+      <w:r>
+        <w:t>iterator</w:t>
+      </w:r>
+      <w:proofErr w:type="spellEnd"/>
+      <w:r>
+        <w:t xml:space="preserve"> () method present in Collection interface.</w:t>
+      </w:r>
+    </w:p>
+    <w:p>
+      <w:pPr>
+        <w:tabs>
+          <w:tab w:val="left" w:pos="7983"/>
+        </w:tabs>
+        <w:spacing w:after="0" w:line="240" w:lineRule="auto"/>
+        <w:jc w:val="both"/>
+      </w:pPr>
+    </w:p>
+    <w:p>
+      <w:pPr>
+        <w:tabs>
+          <w:tab w:val="left" w:pos="7983"/>
+        </w:tabs>
+        <w:spacing w:after="0" w:line="240" w:lineRule="auto"/>
+        <w:jc w:val="both"/>
+      </w:pPr>
+      <w:r>
+        <w:t xml:space="preserve">       &gt; Methods</w:t>
+      </w:r>
+    </w:p>
+    <w:p>
+      <w:pPr>
+        <w:tabs>
+          <w:tab w:val="left" w:pos="7983"/>
+        </w:tabs>
+        <w:spacing w:after="0" w:line="240" w:lineRule="auto"/>
+        <w:jc w:val="both"/>
+      </w:pPr>
+      <w:r>
+        <w:t xml:space="preserve">            1. </w:t>
+      </w:r>
+      <w:proofErr w:type="gramStart"/>
+      <w:r>
+        <w:rPr>
+          <w:rFonts w:ascii="Courier New" w:hAnsi="Courier New" w:cs="Courier New"/>
+          <w:sz w:val="18"/>
+          <w:szCs w:val="18"/>
+        </w:rPr>
+        <w:t>boolean</w:t>
+      </w:r>
+      <w:proofErr w:type="gramEnd"/>
+      <w:r>
+        <w:rPr>
+          <w:rFonts w:ascii="Courier New" w:hAnsi="Courier New" w:cs="Courier New"/>
+          <w:sz w:val="18"/>
+          <w:szCs w:val="18"/>
+        </w:rPr>
+        <w:t xml:space="preserve"> </w:t>
+      </w:r>
+      <w:proofErr w:type="spellStart"/>
+      <w:r>
+        <w:rPr>
+          <w:rFonts w:ascii="Courier New" w:hAnsi="Courier New" w:cs="Courier New"/>
+          <w:sz w:val="18"/>
+          <w:szCs w:val="18"/>
+        </w:rPr>
+        <w:t>hasNext</w:t>
+      </w:r>
+      <w:proofErr w:type="spellEnd"/>
+      <w:r>
+        <w:rPr>
+          <w:rFonts w:ascii="Courier New" w:hAnsi="Courier New" w:cs="Courier New"/>
+          <w:sz w:val="18"/>
+          <w:szCs w:val="18"/>
+        </w:rPr>
+        <w:t xml:space="preserve"> ()</w:t>
+      </w:r>
+      <w:r>
+        <w:t xml:space="preserve"> – returns true if the iteration has more elements.</w:t>
+      </w:r>
+    </w:p>
+    <w:p>
+      <w:pPr>
+        <w:tabs>
+          <w:tab w:val="left" w:pos="7983"/>
+        </w:tabs>
+        <w:spacing w:after="0" w:line="240" w:lineRule="auto"/>
+        <w:jc w:val="both"/>
+      </w:pPr>
+      <w:r>
+        <w:t xml:space="preserve">            2. </w:t>
+      </w:r>
+      <w:r>
+        <w:rPr>
+          <w:rFonts w:ascii="Courier New" w:hAnsi="Courier New" w:cs="Courier New"/>
+          <w:sz w:val="18"/>
+          <w:szCs w:val="18"/>
+        </w:rPr>
+        <w:t>E next</w:t>
+      </w:r>
+      <w:r>
+        <w:rPr>
+          <w:rFonts w:ascii="Courier New" w:hAnsi="Courier New" w:cs="Courier New"/>
+          <w:sz w:val="18"/>
+          <w:szCs w:val="18"/>
+        </w:rPr>
+        <w:t xml:space="preserve"> ()</w:t>
+      </w:r>
+      <w:r>
+        <w:t xml:space="preserve"> – returns the </w:t>
+      </w:r>
+      <w:r>
+        <w:t>next element in the iteration</w:t>
+      </w:r>
+      <w:r>
+        <w:t>.</w:t>
+      </w:r>
+    </w:p>
+    <w:p>
+      <w:pPr>
+        <w:tabs>
+          <w:tab w:val="left" w:pos="7983"/>
+        </w:tabs>
+        <w:spacing w:after="0" w:line="240" w:lineRule="auto"/>
+        <w:jc w:val="both"/>
+      </w:pPr>
+      <w:r>
+        <w:t xml:space="preserve">            3. </w:t>
+      </w:r>
+      <w:proofErr w:type="gramStart"/>
+      <w:r>
+        <w:rPr>
+          <w:rFonts w:ascii="Courier New" w:hAnsi="Courier New" w:cs="Courier New"/>
+          <w:sz w:val="18"/>
+          <w:szCs w:val="18"/>
+        </w:rPr>
+        <w:t>void</w:t>
+      </w:r>
+      <w:proofErr w:type="gramEnd"/>
+      <w:r>
+        <w:rPr>
+          <w:rFonts w:ascii="Courier New" w:hAnsi="Courier New" w:cs="Courier New"/>
+          <w:sz w:val="18"/>
+          <w:szCs w:val="18"/>
+        </w:rPr>
+        <w:t xml:space="preserve"> remove ()</w:t>
+      </w:r>
+      <w:r>
+        <w:t xml:space="preserve"> – removes from the underlying collection the last element returned by the </w:t>
+      </w:r>
+      <w:proofErr w:type="spellStart"/>
+      <w:r>
+        <w:t>iterator</w:t>
+      </w:r>
+      <w:proofErr w:type="spellEnd"/>
+      <w:r>
+        <w:t>.</w:t>
+      </w:r>
+    </w:p>
+    <w:p>
+      <w:pPr>
+        <w:tabs>
+          <w:tab w:val="left" w:pos="7983"/>
+        </w:tabs>
+        <w:spacing w:after="0" w:line="240" w:lineRule="auto"/>
+        <w:jc w:val="both"/>
+      </w:pPr>
+    </w:p>
+    <w:p>
+      <w:pPr>
+        <w:tabs>
+          <w:tab w:val="left" w:pos="7983"/>
+        </w:tabs>
+        <w:spacing w:after="0" w:line="240" w:lineRule="auto"/>
+        <w:jc w:val="both"/>
+      </w:pPr>
+      <w:r>
+        <w:t xml:space="preserve">      &gt; Limitations of Enumeration</w:t>
+      </w:r>
+    </w:p>
+    <w:p>
+      <w:pPr>
+        <w:tabs>
+          <w:tab w:val="left" w:pos="7983"/>
+        </w:tabs>
+        <w:spacing w:after="0" w:line="240" w:lineRule="auto"/>
+        <w:jc w:val="both"/>
+      </w:pPr>
+      <w:r>
+        <w:t xml:space="preserve">            1.</w:t>
+      </w:r>
+      <w:r>
+        <w:t xml:space="preserve"> By using Enumeration &amp; </w:t>
+      </w:r>
+      <w:proofErr w:type="spellStart"/>
+      <w:r>
+        <w:t>Iterator</w:t>
+      </w:r>
+      <w:proofErr w:type="spellEnd"/>
+      <w:r>
+        <w:t>, we can always move only towards forward direction not backward direction.</w:t>
+      </w:r>
+    </w:p>
+    <w:p>
+      <w:pPr>
+        <w:tabs>
+          <w:tab w:val="left" w:pos="7983"/>
+        </w:tabs>
+        <w:spacing w:after="0" w:line="240" w:lineRule="auto"/>
+        <w:jc w:val="both"/>
+      </w:pPr>
+      <w:r>
+        <w:t xml:space="preserve">                So, these are single direction cursors not bidirectional cursor.</w:t>
+      </w:r>
+    </w:p>
+    <w:p>
+      <w:pPr>
+        <w:tabs>
+          <w:tab w:val="left" w:pos="7983"/>
+        </w:tabs>
+        <w:spacing w:after="0" w:line="240" w:lineRule="auto"/>
+        <w:jc w:val="both"/>
+      </w:pPr>
+      <w:r>
+        <w:t xml:space="preserve">            </w:t>
+      </w:r>
+      <w:r>
+        <w:t xml:space="preserve">2. By using </w:t>
+      </w:r>
+      <w:proofErr w:type="spellStart"/>
+      <w:r>
+        <w:t>Iterator</w:t>
+      </w:r>
+      <w:proofErr w:type="spellEnd"/>
+      <w:r>
+        <w:t xml:space="preserve">, we can get only read </w:t>
+      </w:r>
+      <w:r>
+        <w:t>&amp; remove operation</w:t>
+      </w:r>
+      <w:r>
+        <w:t xml:space="preserve"> &amp; we can’</w:t>
+      </w:r>
+      <w:r>
+        <w:t>t perform replacement or addition of new</w:t>
+      </w:r>
+    </w:p>
+    <w:p>
+      <w:pPr>
+        <w:tabs>
+          <w:tab w:val="left" w:pos="7983"/>
+        </w:tabs>
+        <w:spacing w:after="0" w:line="240" w:lineRule="auto"/>
+        <w:jc w:val="both"/>
+      </w:pPr>
+      <w:r>
+        <w:t xml:space="preserve">                </w:t>
+      </w:r>
+      <w:proofErr w:type="gramStart"/>
+      <w:r>
+        <w:t>Objects.</w:t>
+      </w:r>
+      <w:proofErr w:type="gramEnd"/>
+    </w:p>
+    <w:p>
+      <w:pPr>
+        <w:tabs>
+          <w:tab w:val="left" w:pos="7983"/>
+        </w:tabs>
+        <w:spacing w:after="0" w:line="240" w:lineRule="auto"/>
+        <w:jc w:val="both"/>
+      </w:pPr>
+    </w:p>
+    <w:p>
+      <w:pPr>
+        <w:tabs>
+          <w:tab w:val="left" w:pos="7983"/>
+        </w:tabs>
+        <w:spacing w:after="0" w:line="240" w:lineRule="auto"/>
+        <w:jc w:val="both"/>
+      </w:pPr>
+      <w:r>
+        <w:t xml:space="preserve">       &gt; To overcome these limitations, we should go for </w:t>
+      </w:r>
+      <w:proofErr w:type="spellStart"/>
+      <w:r>
+        <w:t>ListIterator</w:t>
+      </w:r>
+      <w:proofErr w:type="spellEnd"/>
+      <w:r>
+        <w:t xml:space="preserve">. </w:t>
+      </w:r>
+    </w:p>
+    <w:p>
+      <w:pPr>
+        <w:tabs>
+          <w:tab w:val="left" w:pos="7983"/>
+        </w:tabs>
+        <w:spacing w:after="0" w:line="240" w:lineRule="auto"/>
+        <w:jc w:val="both"/>
+      </w:pPr>
+    </w:p>
+    <w:p>
+      <w:pPr>
+        <w:tabs>
+          <w:tab w:val="left" w:pos="7983"/>
+        </w:tabs>
+        <w:spacing w:after="0" w:line="240" w:lineRule="auto"/>
+        <w:jc w:val="both"/>
+      </w:pPr>
+      <w:r>
+        <w:rPr>
+          <w:b/>
+        </w:rPr>
+        <w:t xml:space="preserve">    </w:t>
+      </w:r>
+      <w:r>
+        <w:t>2.</w:t>
+      </w:r>
+      <w:r>
+        <w:t xml:space="preserve"> </w:t>
+      </w:r>
+      <w:proofErr w:type="spellStart"/>
+      <w:r>
+        <w:t>ListIterator</w:t>
+      </w:r>
+      <w:proofErr w:type="spellEnd"/>
+      <w:r>
+        <w:t xml:space="preserve"> Interface</w:t>
+      </w:r>
+    </w:p>
+    <w:p>
+      <w:pPr>
+        <w:tabs>
+          <w:tab w:val="left" w:pos="7983"/>
+        </w:tabs>
+        <w:spacing w:after="0" w:line="240" w:lineRule="auto"/>
+        <w:jc w:val="both"/>
+      </w:pPr>
+      <w:r>
+        <w:t xml:space="preserve">       &gt; It is child interface of </w:t>
+      </w:r>
+      <w:proofErr w:type="spellStart"/>
+      <w:r>
+        <w:t>Iterator</w:t>
+      </w:r>
+      <w:proofErr w:type="spellEnd"/>
+      <w:r>
+        <w:t xml:space="preserve">; hence all methods of </w:t>
+      </w:r>
+      <w:proofErr w:type="spellStart"/>
+      <w:r>
+        <w:t>Iterator</w:t>
+      </w:r>
+      <w:proofErr w:type="spellEnd"/>
+      <w:r>
+        <w:t xml:space="preserve"> by default available to the </w:t>
+      </w:r>
+      <w:proofErr w:type="spellStart"/>
+      <w:r>
+        <w:t>ListIterator</w:t>
+      </w:r>
+      <w:proofErr w:type="spellEnd"/>
+      <w:r>
+        <w:t>.</w:t>
+      </w:r>
+    </w:p>
+    <w:p>
+      <w:pPr>
+        <w:tabs>
+          <w:tab w:val="left" w:pos="7983"/>
+        </w:tabs>
+        <w:spacing w:after="0" w:line="240" w:lineRule="auto"/>
+        <w:jc w:val="both"/>
+      </w:pPr>
+      <w:r>
+        <w:t xml:space="preserve">       &gt; </w:t>
+      </w:r>
+      <w:proofErr w:type="spellStart"/>
+      <w:r>
+        <w:t>ListIterator</w:t>
+      </w:r>
+      <w:proofErr w:type="spellEnd"/>
+      <w:r>
+        <w:t xml:space="preserve"> is a bidirectional cursor.</w:t>
+      </w:r>
+    </w:p>
+    <w:p>
+      <w:pPr>
+        <w:tabs>
+          <w:tab w:val="left" w:pos="7983"/>
+        </w:tabs>
+        <w:spacing w:after="0" w:line="240" w:lineRule="auto"/>
+        <w:jc w:val="both"/>
+      </w:pPr>
+      <w:r>
+        <w:t xml:space="preserve">       &gt; By using </w:t>
+      </w:r>
+      <w:proofErr w:type="spellStart"/>
+      <w:r>
+        <w:t>ListIterator</w:t>
+      </w:r>
+      <w:proofErr w:type="spellEnd"/>
+      <w:r>
+        <w:t>, we can perform replacement &amp; addition of new objects along with read &amp; remove operations.</w:t>
+      </w:r>
+    </w:p>
+    <w:p>
+      <w:pPr>
+        <w:tabs>
+          <w:tab w:val="left" w:pos="7983"/>
+        </w:tabs>
+        <w:spacing w:after="0" w:line="240" w:lineRule="auto"/>
+        <w:jc w:val="both"/>
+      </w:pPr>
+      <w:r>
+        <w:t xml:space="preserve">       &gt; We can create </w:t>
+      </w:r>
+      <w:proofErr w:type="spellStart"/>
+      <w:r>
+        <w:t>ListIterator</w:t>
+      </w:r>
+      <w:proofErr w:type="spellEnd"/>
+      <w:r>
+        <w:t xml:space="preserve"> by using </w:t>
+      </w:r>
+      <w:proofErr w:type="spellStart"/>
+      <w:r>
+        <w:t>listIterator</w:t>
+      </w:r>
+      <w:proofErr w:type="spellEnd"/>
+      <w:r>
+        <w:t xml:space="preserve"> () method of List interface.</w:t>
+      </w:r>
+    </w:p>
+    <w:p>
+      <w:pPr>
+        <w:tabs>
+          <w:tab w:val="left" w:pos="7983"/>
+        </w:tabs>
+        <w:spacing w:after="0" w:line="240" w:lineRule="auto"/>
+        <w:jc w:val="both"/>
+      </w:pPr>
+    </w:p>
+    <w:p>
+      <w:pPr>
+        <w:tabs>
+          <w:tab w:val="left" w:pos="7983"/>
+        </w:tabs>
+        <w:spacing w:after="0" w:line="240" w:lineRule="auto"/>
+        <w:jc w:val="both"/>
+      </w:pPr>
+      <w:r>
+        <w:t xml:space="preserve">       &gt; Methods</w:t>
+      </w:r>
+    </w:p>
+    <w:p>
+      <w:pPr>
+        <w:tabs>
+          <w:tab w:val="left" w:pos="7983"/>
+        </w:tabs>
+        <w:spacing w:after="0" w:line="240" w:lineRule="auto"/>
+        <w:jc w:val="both"/>
+      </w:pPr>
+      <w:r>
+        <w:t xml:space="preserve">            1. </w:t>
+      </w:r>
+      <w:proofErr w:type="gramStart"/>
+      <w:r>
+        <w:rPr>
+          <w:rFonts w:ascii="Courier New" w:hAnsi="Courier New" w:cs="Courier New"/>
+          <w:sz w:val="18"/>
+          <w:szCs w:val="18"/>
+        </w:rPr>
+        <w:t>void</w:t>
+      </w:r>
+      <w:proofErr w:type="gramEnd"/>
+      <w:r>
+        <w:rPr>
+          <w:rFonts w:ascii="Courier New" w:hAnsi="Courier New" w:cs="Courier New"/>
+          <w:sz w:val="18"/>
+          <w:szCs w:val="18"/>
+        </w:rPr>
+        <w:t xml:space="preserve"> add</w:t>
+      </w:r>
+      <w:r>
+        <w:rPr>
+          <w:rFonts w:ascii="Courier New" w:hAnsi="Courier New" w:cs="Courier New"/>
+          <w:sz w:val="18"/>
+          <w:szCs w:val="18"/>
+        </w:rPr>
+        <w:t xml:space="preserve"> (</w:t>
+      </w:r>
+      <w:r>
+        <w:rPr>
+          <w:rFonts w:ascii="Courier New" w:hAnsi="Courier New" w:cs="Courier New"/>
+          <w:sz w:val="18"/>
+          <w:szCs w:val="18"/>
+        </w:rPr>
+        <w:t>E e</w:t>
+      </w:r>
+      <w:r>
+        <w:rPr>
+          <w:rFonts w:ascii="Courier New" w:hAnsi="Courier New" w:cs="Courier New"/>
+          <w:sz w:val="18"/>
+          <w:szCs w:val="18"/>
+        </w:rPr>
+        <w:t>)</w:t>
+      </w:r>
+      <w:r>
+        <w:t xml:space="preserve"> – </w:t>
+      </w:r>
+      <w:r>
+        <w:t>inserts the specified element into the list</w:t>
+      </w:r>
+      <w:r>
+        <w:t>.</w:t>
+      </w:r>
+    </w:p>
+    <w:p>
+      <w:pPr>
+        <w:tabs>
+          <w:tab w:val="left" w:pos="7983"/>
+        </w:tabs>
+        <w:spacing w:after="0" w:line="240" w:lineRule="auto"/>
+        <w:jc w:val="both"/>
+      </w:pPr>
+      <w:r>
+        <w:t xml:space="preserve">            2. </w:t>
+      </w:r>
+      <w:proofErr w:type="gramStart"/>
+      <w:r>
+        <w:rPr>
+          <w:rFonts w:ascii="Courier New" w:hAnsi="Courier New" w:cs="Courier New"/>
+          <w:sz w:val="18"/>
+          <w:szCs w:val="18"/>
+        </w:rPr>
+        <w:t>boolean</w:t>
+      </w:r>
+      <w:proofErr w:type="gramEnd"/>
+      <w:r>
+        <w:rPr>
+          <w:rFonts w:ascii="Courier New" w:hAnsi="Courier New" w:cs="Courier New"/>
+          <w:sz w:val="18"/>
+          <w:szCs w:val="18"/>
+        </w:rPr>
+        <w:t xml:space="preserve"> </w:t>
+      </w:r>
+      <w:proofErr w:type="spellStart"/>
+      <w:r>
+        <w:rPr>
+          <w:rFonts w:ascii="Courier New" w:hAnsi="Courier New" w:cs="Courier New"/>
+          <w:sz w:val="18"/>
+          <w:szCs w:val="18"/>
+        </w:rPr>
+        <w:t>hasN</w:t>
+      </w:r>
+      <w:r>
+        <w:rPr>
+          <w:rFonts w:ascii="Courier New" w:hAnsi="Courier New" w:cs="Courier New"/>
+          <w:sz w:val="18"/>
+          <w:szCs w:val="18"/>
+        </w:rPr>
+        <w:t>ext</w:t>
+      </w:r>
+      <w:proofErr w:type="spellEnd"/>
+      <w:r>
+        <w:rPr>
+          <w:rFonts w:ascii="Courier New" w:hAnsi="Courier New" w:cs="Courier New"/>
+          <w:sz w:val="18"/>
+          <w:szCs w:val="18"/>
+        </w:rPr>
+        <w:t xml:space="preserve"> ()</w:t>
+      </w:r>
+      <w:r>
+        <w:t xml:space="preserve"> – returns </w:t>
+      </w:r>
+      <w:r>
+        <w:t xml:space="preserve">true if the list </w:t>
+      </w:r>
+      <w:proofErr w:type="spellStart"/>
+      <w:r>
+        <w:t>iterator</w:t>
+      </w:r>
+      <w:proofErr w:type="spellEnd"/>
+      <w:r>
+        <w:t xml:space="preserve"> has more elements when traversing the list in forward</w:t>
+      </w:r>
+    </w:p>
+    <w:p>
+      <w:pPr>
+        <w:tabs>
+          <w:tab w:val="left" w:pos="7983"/>
+        </w:tabs>
+        <w:spacing w:after="0" w:line="240" w:lineRule="auto"/>
+        <w:jc w:val="both"/>
+      </w:pPr>
+      <w:r>
+        <w:t xml:space="preserve">                </w:t>
+      </w:r>
+      <w:proofErr w:type="gramStart"/>
+      <w:r>
+        <w:t>direction</w:t>
+      </w:r>
+      <w:proofErr w:type="gramEnd"/>
+      <w:r>
+        <w:t>.</w:t>
+      </w:r>
+    </w:p>
+    <w:p>
+      <w:pPr>
+        <w:tabs>
+          <w:tab w:val="left" w:pos="7983"/>
+        </w:tabs>
+        <w:spacing w:after="0" w:line="240" w:lineRule="auto"/>
+        <w:jc w:val="both"/>
+      </w:pPr>
+      <w:r>
+        <w:t xml:space="preserve">            3. </w:t>
+      </w:r>
+      <w:proofErr w:type="gramStart"/>
+      <w:r>
+        <w:rPr>
+          <w:rFonts w:ascii="Courier New" w:hAnsi="Courier New" w:cs="Courier New"/>
+          <w:sz w:val="18"/>
+          <w:szCs w:val="18"/>
+        </w:rPr>
+        <w:t>boolean</w:t>
+      </w:r>
+      <w:proofErr w:type="gramEnd"/>
+      <w:r>
+        <w:rPr>
+          <w:rFonts w:ascii="Courier New" w:hAnsi="Courier New" w:cs="Courier New"/>
+          <w:sz w:val="18"/>
+          <w:szCs w:val="18"/>
+        </w:rPr>
+        <w:t xml:space="preserve"> </w:t>
+      </w:r>
+      <w:proofErr w:type="spellStart"/>
+      <w:r>
+        <w:rPr>
+          <w:rFonts w:ascii="Courier New" w:hAnsi="Courier New" w:cs="Courier New"/>
+          <w:sz w:val="18"/>
+          <w:szCs w:val="18"/>
+        </w:rPr>
+        <w:t>hasPrevious</w:t>
+      </w:r>
+      <w:proofErr w:type="spellEnd"/>
+      <w:r>
+        <w:rPr>
+          <w:rFonts w:ascii="Courier New" w:hAnsi="Courier New" w:cs="Courier New"/>
+          <w:sz w:val="18"/>
+          <w:szCs w:val="18"/>
+        </w:rPr>
+        <w:t xml:space="preserve"> ()</w:t>
+      </w:r>
+      <w:r>
+        <w:t xml:space="preserve"> –</w:t>
+      </w:r>
+      <w:r>
+        <w:t xml:space="preserve"> returns true if </w:t>
+      </w:r>
+      <w:r>
+        <w:t xml:space="preserve">the </w:t>
+      </w:r>
+      <w:r>
+        <w:t xml:space="preserve">list </w:t>
+      </w:r>
+      <w:proofErr w:type="spellStart"/>
+      <w:r>
+        <w:t>iterator</w:t>
+      </w:r>
+      <w:proofErr w:type="spellEnd"/>
+      <w:r>
+        <w:t xml:space="preserve"> has more elements when traversing the list  in</w:t>
+      </w:r>
+    </w:p>
+    <w:p>
+      <w:pPr>
+        <w:tabs>
+          <w:tab w:val="left" w:pos="7983"/>
+        </w:tabs>
+        <w:spacing w:after="0" w:line="240" w:lineRule="auto"/>
+        <w:jc w:val="both"/>
+      </w:pPr>
+      <w:r>
+        <w:t xml:space="preserve">                 </w:t>
+      </w:r>
+      <w:proofErr w:type="gramStart"/>
+      <w:r>
+        <w:t>reverse</w:t>
+      </w:r>
+      <w:proofErr w:type="gramEnd"/>
+      <w:r>
+        <w:t xml:space="preserve"> direction</w:t>
+      </w:r>
+      <w:r>
+        <w:t>.</w:t>
+      </w:r>
+    </w:p>
+    <w:p>
+      <w:pPr>
+        <w:tabs>
+          <w:tab w:val="left" w:pos="7983"/>
+        </w:tabs>
+        <w:spacing w:after="0" w:line="240" w:lineRule="auto"/>
+        <w:jc w:val="both"/>
+      </w:pPr>
+      <w:r>
+        <w:t xml:space="preserve">            4. </w:t>
+      </w:r>
+      <w:r>
+        <w:rPr>
+          <w:rFonts w:ascii="Courier New" w:hAnsi="Courier New" w:cs="Courier New"/>
+          <w:sz w:val="18"/>
+          <w:szCs w:val="18"/>
+        </w:rPr>
+        <w:t>E next ()</w:t>
+      </w:r>
+      <w:r>
+        <w:t xml:space="preserve"> – </w:t>
+      </w:r>
+      <w:r>
+        <w:t>returns the next element in the list &amp; advances the cursor position.</w:t>
+      </w:r>
+    </w:p>
+    <w:p>
+      <w:pPr>
+        <w:tabs>
+          <w:tab w:val="left" w:pos="7983"/>
+        </w:tabs>
+        <w:spacing w:after="0" w:line="240" w:lineRule="auto"/>
+        <w:jc w:val="both"/>
+      </w:pPr>
+      <w:r>
+        <w:t xml:space="preserve">            5. </w:t>
+      </w:r>
+      <w:proofErr w:type="gramStart"/>
+      <w:r>
+        <w:rPr>
+          <w:rFonts w:ascii="Courier New" w:hAnsi="Courier New" w:cs="Courier New"/>
+          <w:sz w:val="18"/>
+          <w:szCs w:val="18"/>
+        </w:rPr>
+        <w:t>int</w:t>
+      </w:r>
+      <w:proofErr w:type="gramEnd"/>
+      <w:r>
+        <w:rPr>
+          <w:rFonts w:ascii="Courier New" w:hAnsi="Courier New" w:cs="Courier New"/>
+          <w:sz w:val="18"/>
+          <w:szCs w:val="18"/>
+        </w:rPr>
+        <w:t xml:space="preserve"> </w:t>
+      </w:r>
+      <w:proofErr w:type="spellStart"/>
+      <w:r>
+        <w:rPr>
+          <w:rFonts w:ascii="Courier New" w:hAnsi="Courier New" w:cs="Courier New"/>
+          <w:sz w:val="18"/>
+          <w:szCs w:val="18"/>
+        </w:rPr>
+        <w:t>nextIndex</w:t>
+      </w:r>
+      <w:proofErr w:type="spellEnd"/>
+      <w:r>
+        <w:rPr>
+          <w:rFonts w:ascii="Courier New" w:hAnsi="Courier New" w:cs="Courier New"/>
+          <w:sz w:val="18"/>
+          <w:szCs w:val="18"/>
+        </w:rPr>
+        <w:t xml:space="preserve"> ()</w:t>
+      </w:r>
+      <w:r>
+        <w:t xml:space="preserve"> – </w:t>
+      </w:r>
+      <w:r>
+        <w:t>returns the index of the element that would be returned by a subsequent call to next ().</w:t>
+      </w:r>
+    </w:p>
+    <w:p>
+      <w:pPr>
+        <w:tabs>
+          <w:tab w:val="left" w:pos="7983"/>
+        </w:tabs>
+        <w:spacing w:after="0" w:line="240" w:lineRule="auto"/>
+        <w:jc w:val="both"/>
+      </w:pPr>
+      <w:r>
+        <w:t xml:space="preserve">            6. </w:t>
+      </w:r>
+      <w:r>
+        <w:rPr>
+          <w:rFonts w:ascii="Courier New" w:hAnsi="Courier New" w:cs="Courier New"/>
+          <w:sz w:val="18"/>
+          <w:szCs w:val="18"/>
+        </w:rPr>
+        <w:t>E previous ()</w:t>
+      </w:r>
+      <w:r>
+        <w:t xml:space="preserve"> – </w:t>
+      </w:r>
+      <w:r>
+        <w:t>returns the previous element in the list &amp; moves the cursor position backwards.</w:t>
+      </w:r>
+    </w:p>
+    <w:p>
+      <w:pPr>
+        <w:tabs>
+          <w:tab w:val="left" w:pos="7983"/>
+        </w:tabs>
+        <w:spacing w:after="0" w:line="240" w:lineRule="auto"/>
+        <w:jc w:val="both"/>
+      </w:pPr>
+      <w:r>
+        <w:t xml:space="preserve">            7. </w:t>
+      </w:r>
+      <w:proofErr w:type="gramStart"/>
+      <w:r>
+        <w:rPr>
+          <w:rFonts w:ascii="Courier New" w:hAnsi="Courier New" w:cs="Courier New"/>
+          <w:sz w:val="18"/>
+          <w:szCs w:val="18"/>
+        </w:rPr>
+        <w:t>int</w:t>
+      </w:r>
+      <w:proofErr w:type="gramEnd"/>
+      <w:r>
+        <w:rPr>
+          <w:rFonts w:ascii="Courier New" w:hAnsi="Courier New" w:cs="Courier New"/>
+          <w:sz w:val="18"/>
+          <w:szCs w:val="18"/>
+        </w:rPr>
+        <w:t xml:space="preserve"> </w:t>
+      </w:r>
+      <w:proofErr w:type="spellStart"/>
+      <w:r>
+        <w:rPr>
+          <w:rFonts w:ascii="Courier New" w:hAnsi="Courier New" w:cs="Courier New"/>
+          <w:sz w:val="18"/>
+          <w:szCs w:val="18"/>
+        </w:rPr>
+        <w:t>previousIndex</w:t>
+      </w:r>
+      <w:proofErr w:type="spellEnd"/>
+      <w:r>
+        <w:rPr>
+          <w:rFonts w:ascii="Courier New" w:hAnsi="Courier New" w:cs="Courier New"/>
+          <w:sz w:val="18"/>
+          <w:szCs w:val="18"/>
+        </w:rPr>
+        <w:t xml:space="preserve"> ()</w:t>
+      </w:r>
+      <w:r>
+        <w:t xml:space="preserve"> – </w:t>
+      </w:r>
+      <w:r>
+        <w:t>returns the index of the element that would be returned by a subsequent call to</w:t>
+      </w:r>
+    </w:p>
+    <w:p>
+      <w:pPr>
+        <w:tabs>
+          <w:tab w:val="left" w:pos="7983"/>
+        </w:tabs>
+        <w:spacing w:after="0" w:line="240" w:lineRule="auto"/>
+        <w:jc w:val="both"/>
+      </w:pPr>
+      <w:r>
+        <w:t xml:space="preserve">                </w:t>
+      </w:r>
+      <w:proofErr w:type="gramStart"/>
+      <w:r>
+        <w:t>previous</w:t>
+      </w:r>
+      <w:proofErr w:type="gramEnd"/>
+      <w:r>
+        <w:t xml:space="preserve"> ().</w:t>
+      </w:r>
+    </w:p>
+    <w:p>
+      <w:pPr>
+        <w:tabs>
+          <w:tab w:val="left" w:pos="7983"/>
+        </w:tabs>
+        <w:spacing w:after="0" w:line="240" w:lineRule="auto"/>
+        <w:jc w:val="both"/>
+      </w:pPr>
+      <w:r>
+        <w:t xml:space="preserve">            8. </w:t>
+      </w:r>
+      <w:proofErr w:type="gramStart"/>
+      <w:r>
+        <w:rPr>
+          <w:rFonts w:ascii="Courier New" w:hAnsi="Courier New" w:cs="Courier New"/>
+          <w:sz w:val="18"/>
+          <w:szCs w:val="18"/>
+        </w:rPr>
+        <w:t>void</w:t>
+      </w:r>
+      <w:proofErr w:type="gramEnd"/>
+      <w:r>
+        <w:rPr>
+          <w:rFonts w:ascii="Courier New" w:hAnsi="Courier New" w:cs="Courier New"/>
+          <w:sz w:val="18"/>
+          <w:szCs w:val="18"/>
+        </w:rPr>
+        <w:t xml:space="preserve"> remove ()</w:t>
+      </w:r>
+      <w:r>
+        <w:t xml:space="preserve"> – removes from the </w:t>
+      </w:r>
+      <w:r>
+        <w:t>list the last element returned by next () or previous ().</w:t>
+      </w:r>
+    </w:p>
+    <w:p>
+      <w:pPr>
+        <w:tabs>
+          <w:tab w:val="left" w:pos="7983"/>
+        </w:tabs>
+        <w:spacing w:after="0" w:line="240" w:lineRule="auto"/>
+        <w:jc w:val="both"/>
+      </w:pPr>
+      <w:r>
+        <w:t xml:space="preserve">            9. </w:t>
+      </w:r>
+      <w:proofErr w:type="gramStart"/>
+      <w:r>
+        <w:rPr>
+          <w:rFonts w:ascii="Courier New" w:hAnsi="Courier New" w:cs="Courier New"/>
+          <w:sz w:val="18"/>
+          <w:szCs w:val="18"/>
+        </w:rPr>
+        <w:t>void</w:t>
+      </w:r>
+      <w:proofErr w:type="gramEnd"/>
+      <w:r>
+        <w:rPr>
+          <w:rFonts w:ascii="Courier New" w:hAnsi="Courier New" w:cs="Courier New"/>
+          <w:sz w:val="18"/>
+          <w:szCs w:val="18"/>
+        </w:rPr>
+        <w:t xml:space="preserve"> set (E)</w:t>
+      </w:r>
+      <w:r>
+        <w:t xml:space="preserve"> – </w:t>
+      </w:r>
+      <w:r>
+        <w:t xml:space="preserve">replaces the last element </w:t>
+      </w:r>
+      <w:r>
+        <w:t>returned</w:t>
+      </w:r>
+      <w:r>
+        <w:t xml:space="preserve"> by next () or previous () with the specified element.</w:t>
+      </w:r>
+    </w:p>
+    <w:p>
+      <w:pPr>
+        <w:tabs>
+          <w:tab w:val="left" w:pos="7983"/>
+        </w:tabs>
+        <w:spacing w:after="0" w:line="240" w:lineRule="auto"/>
+        <w:jc w:val="both"/>
+      </w:pPr>
+    </w:p>
+    <w:p>
+      <w:pPr>
+        <w:tabs>
+          <w:tab w:val="left" w:pos="7983"/>
+        </w:tabs>
+        <w:spacing w:after="0" w:line="240" w:lineRule="auto"/>
+        <w:jc w:val="both"/>
+      </w:pPr>
+      <w:r>
+        <w:t xml:space="preserve">       &gt; </w:t>
+      </w:r>
+      <w:r>
+        <w:t xml:space="preserve">The most powerful cursor is </w:t>
+      </w:r>
+      <w:proofErr w:type="spellStart"/>
+      <w:r>
+        <w:t>ListIterator</w:t>
+      </w:r>
+      <w:proofErr w:type="spellEnd"/>
+      <w:r>
+        <w:t xml:space="preserve"> but its limitation is it is applicable only for List objects.</w:t>
+      </w:r>
+      <w:r>
+        <w:t xml:space="preserve"> </w:t>
+      </w:r>
+    </w:p>
+    <w:p>
+      <w:pPr>
+        <w:tabs>
+          <w:tab w:val="left" w:pos="7983"/>
+        </w:tabs>
+        <w:spacing w:after="0" w:line="240" w:lineRule="auto"/>
+        <w:jc w:val="both"/>
+      </w:pPr>
+    </w:p>
+    <w:p>
+      <w:pPr>
+        <w:tabs>
+          <w:tab w:val="left" w:pos="7983"/>
+        </w:tabs>
+        <w:spacing w:after="0" w:line="240" w:lineRule="auto"/>
+        <w:jc w:val="both"/>
+      </w:pPr>
+    </w:p>
+    <w:tbl>
+      <w:tblPr>
+        <w:tblStyle w:val="TableGrid"/>
+        <w:tblW w:w="0" w:type="auto"/>
+        <w:tblInd w:w="468" w:type="dxa"/>
+        <w:tblLook w:val="04A0"/>
+      </w:tblPr>
+      <w:tblGrid>
+        <w:gridCol w:w="540"/>
+        <w:gridCol w:w="2610"/>
+        <w:gridCol w:w="2340"/>
+        <w:gridCol w:w="2520"/>
+        <w:gridCol w:w="2070"/>
+      </w:tblGrid>
+      <w:tr>
+        <w:tc>
+          <w:tcPr>
+            <w:tcW w:w="540" w:type="dxa"/>
+          </w:tcPr>
+          <w:p>
+            <w:pPr>
+              <w:tabs>
+                <w:tab w:val="left" w:pos="7983"/>
+              </w:tabs>
+              <w:jc w:val="center"/>
+              <w:rPr>
+                <w:b/>
+              </w:rPr>
+            </w:pPr>
+            <w:r>
+              <w:rPr>
+                <w:b/>
+              </w:rPr>
+              <w:t>No.</w:t>
+            </w:r>
+          </w:p>
+        </w:tc>
+        <w:tc>
+          <w:tcPr>
+            <w:tcW w:w="2610" w:type="dxa"/>
+          </w:tcPr>
+          <w:p>
+            <w:pPr>
+              <w:tabs>
+                <w:tab w:val="left" w:pos="7983"/>
+              </w:tabs>
+              <w:jc w:val="center"/>
+              <w:rPr>
+                <w:b/>
+              </w:rPr>
+            </w:pPr>
+            <w:r>
+              <w:rPr>
+                <w:b/>
+              </w:rPr>
+              <w:t>Property</w:t>
+            </w:r>
+          </w:p>
+        </w:tc>
+        <w:tc>
+          <w:tcPr>
+            <w:tcW w:w="2340" w:type="dxa"/>
+          </w:tcPr>
+          <w:p>
+            <w:pPr>
+              <w:tabs>
+                <w:tab w:val="left" w:pos="7983"/>
+              </w:tabs>
+              <w:jc w:val="center"/>
+              <w:rPr>
+                <w:b/>
+              </w:rPr>
+            </w:pPr>
+            <w:r>
+              <w:rPr>
+                <w:b/>
+              </w:rPr>
+              <w:t>Enumeration</w:t>
+            </w:r>
+          </w:p>
+        </w:tc>
+        <w:tc>
+          <w:tcPr>
+            <w:tcW w:w="2520" w:type="dxa"/>
+          </w:tcPr>
+          <w:p>
+            <w:pPr>
+              <w:tabs>
+                <w:tab w:val="left" w:pos="7983"/>
+              </w:tabs>
+              <w:jc w:val="center"/>
+              <w:rPr>
+                <w:b/>
+              </w:rPr>
+            </w:pPr>
+            <w:proofErr w:type="spellStart"/>
+            <w:r>
+              <w:rPr>
+                <w:b/>
+              </w:rPr>
+              <w:t>Iterator</w:t>
+            </w:r>
+            <w:proofErr w:type="spellEnd"/>
+          </w:p>
+        </w:tc>
+        <w:tc>
+          <w:tcPr>
+            <w:tcW w:w="2070" w:type="dxa"/>
+          </w:tcPr>
+          <w:p>
+            <w:pPr>
+              <w:tabs>
+                <w:tab w:val="left" w:pos="7983"/>
+              </w:tabs>
+              <w:jc w:val="center"/>
+              <w:rPr>
+                <w:b/>
+              </w:rPr>
+            </w:pPr>
+            <w:proofErr w:type="spellStart"/>
+            <w:r>
+              <w:rPr>
+                <w:b/>
+              </w:rPr>
+              <w:t>ListIterator</w:t>
+            </w:r>
+            <w:proofErr w:type="spellEnd"/>
+          </w:p>
+        </w:tc>
+      </w:tr>
+      <w:tr>
+        <w:tc>
+          <w:tcPr>
+            <w:tcW w:w="540" w:type="dxa"/>
+          </w:tcPr>
+          <w:p>
+            <w:pPr>
+              <w:tabs>
+                <w:tab w:val="left" w:pos="7983"/>
+              </w:tabs>
+              <w:jc w:val="center"/>
+            </w:pPr>
+            <w:r>
+              <w:t>1.</w:t>
+            </w:r>
+          </w:p>
+        </w:tc>
+        <w:tc>
+          <w:tcPr>
+            <w:tcW w:w="2610" w:type="dxa"/>
+          </w:tcPr>
+          <w:p>
+            <w:pPr>
+              <w:tabs>
+                <w:tab w:val="left" w:pos="7983"/>
+              </w:tabs>
+              <w:jc w:val="both"/>
+            </w:pPr>
+            <w:r>
+              <w:t>Where we can apply?</w:t>
+            </w:r>
+          </w:p>
+        </w:tc>
+        <w:tc>
+          <w:tcPr>
+            <w:tcW w:w="2340" w:type="dxa"/>
+          </w:tcPr>
+          <w:p>
+            <w:pPr>
+              <w:tabs>
+                <w:tab w:val="left" w:pos="7983"/>
+              </w:tabs>
+              <w:jc w:val="both"/>
+            </w:pPr>
+            <w:r>
+              <w:t>Only for legacy classes</w:t>
+            </w:r>
+          </w:p>
+        </w:tc>
+        <w:tc>
+          <w:tcPr>
+            <w:tcW w:w="2520" w:type="dxa"/>
+          </w:tcPr>
+          <w:p>
+            <w:pPr>
+              <w:tabs>
+                <w:tab w:val="left" w:pos="7983"/>
+              </w:tabs>
+              <w:jc w:val="both"/>
+            </w:pPr>
+            <w:r>
+              <w:t>For any Collection objects</w:t>
+            </w:r>
+          </w:p>
+        </w:tc>
+        <w:tc>
+          <w:tcPr>
+            <w:tcW w:w="2070" w:type="dxa"/>
+          </w:tcPr>
+          <w:p>
+            <w:pPr>
+              <w:tabs>
+                <w:tab w:val="left" w:pos="7983"/>
+              </w:tabs>
+              <w:jc w:val="both"/>
+            </w:pPr>
+            <w:r>
+              <w:t>Only for List objects</w:t>
+            </w:r>
+          </w:p>
+        </w:tc>
+      </w:tr>
+      <w:tr>
+        <w:tc>
+          <w:tcPr>
+            <w:tcW w:w="540" w:type="dxa"/>
+          </w:tcPr>
+          <w:p>
+            <w:pPr>
+              <w:tabs>
+                <w:tab w:val="left" w:pos="7983"/>
+              </w:tabs>
+              <w:jc w:val="center"/>
+            </w:pPr>
+            <w:r>
+              <w:t>2.</w:t>
+            </w:r>
+          </w:p>
+        </w:tc>
+        <w:tc>
+          <w:tcPr>
+            <w:tcW w:w="2610" w:type="dxa"/>
+          </w:tcPr>
+          <w:p>
+            <w:pPr>
+              <w:tabs>
+                <w:tab w:val="left" w:pos="7983"/>
+              </w:tabs>
+              <w:jc w:val="both"/>
+            </w:pPr>
+            <w:r>
+              <w:t xml:space="preserve">Is it </w:t>
+            </w:r>
+            <w:proofErr w:type="gramStart"/>
+            <w:r>
+              <w:t>legacy</w:t>
+            </w:r>
+            <w:proofErr w:type="gramEnd"/>
+            <w:r>
+              <w:t>?</w:t>
+            </w:r>
+          </w:p>
+        </w:tc>
+        <w:tc>
+          <w:tcPr>
+            <w:tcW w:w="2340" w:type="dxa"/>
+          </w:tcPr>
+          <w:p>
+            <w:pPr>
+              <w:tabs>
+                <w:tab w:val="left" w:pos="7983"/>
+              </w:tabs>
+              <w:jc w:val="both"/>
+            </w:pPr>
+            <w:r>
+              <w:t xml:space="preserve">Yes </w:t>
+            </w:r>
+          </w:p>
+        </w:tc>
+        <w:tc>
+          <w:tcPr>
+            <w:tcW w:w="2520" w:type="dxa"/>
+          </w:tcPr>
+          <w:p>
+            <w:pPr>
+              <w:tabs>
+                <w:tab w:val="left" w:pos="7983"/>
+              </w:tabs>
+              <w:jc w:val="both"/>
+            </w:pPr>
+            <w:r>
+              <w:t>No</w:t>
+            </w:r>
+          </w:p>
+        </w:tc>
+        <w:tc>
+          <w:tcPr>
+            <w:tcW w:w="2070" w:type="dxa"/>
+          </w:tcPr>
+          <w:p>
+            <w:pPr>
+              <w:tabs>
+                <w:tab w:val="left" w:pos="7983"/>
+              </w:tabs>
+              <w:jc w:val="both"/>
+            </w:pPr>
+            <w:r>
+              <w:t>No</w:t>
+            </w:r>
+          </w:p>
+        </w:tc>
+      </w:tr>
+      <w:tr>
+        <w:tc>
+          <w:tcPr>
+            <w:tcW w:w="540" w:type="dxa"/>
+          </w:tcPr>
+          <w:p>
+            <w:pPr>
+              <w:tabs>
+                <w:tab w:val="left" w:pos="7983"/>
+              </w:tabs>
+              <w:jc w:val="center"/>
+            </w:pPr>
+            <w:r>
+              <w:t>3.</w:t>
+            </w:r>
+          </w:p>
+        </w:tc>
+        <w:tc>
+          <w:tcPr>
+            <w:tcW w:w="2610" w:type="dxa"/>
+          </w:tcPr>
+          <w:p>
+            <w:pPr>
+              <w:tabs>
+                <w:tab w:val="left" w:pos="7983"/>
+              </w:tabs>
+              <w:jc w:val="both"/>
+            </w:pPr>
+            <w:r>
+              <w:t>Movement</w:t>
+            </w:r>
+          </w:p>
+        </w:tc>
+        <w:tc>
+          <w:tcPr>
+            <w:tcW w:w="2340" w:type="dxa"/>
+          </w:tcPr>
+          <w:p>
+            <w:pPr>
+              <w:tabs>
+                <w:tab w:val="left" w:pos="7983"/>
+              </w:tabs>
+              <w:jc w:val="both"/>
+            </w:pPr>
+            <w:r>
+              <w:t>Forward direction</w:t>
+            </w:r>
+          </w:p>
+        </w:tc>
+        <w:tc>
+          <w:tcPr>
+            <w:tcW w:w="2520" w:type="dxa"/>
+          </w:tcPr>
+          <w:p>
+            <w:pPr>
+              <w:tabs>
+                <w:tab w:val="left" w:pos="7983"/>
+              </w:tabs>
+              <w:jc w:val="both"/>
+            </w:pPr>
+            <w:r>
+              <w:t>Forward direction</w:t>
+            </w:r>
+          </w:p>
+        </w:tc>
+        <w:tc>
+          <w:tcPr>
+            <w:tcW w:w="2070" w:type="dxa"/>
+          </w:tcPr>
+          <w:p>
+            <w:pPr>
+              <w:tabs>
+                <w:tab w:val="left" w:pos="7983"/>
+              </w:tabs>
+              <w:jc w:val="both"/>
+            </w:pPr>
+            <w:r>
+              <w:t>Bidirectional</w:t>
+            </w:r>
+          </w:p>
+        </w:tc>
+      </w:tr>
+      <w:tr>
+        <w:tc>
+          <w:tcPr>
+            <w:tcW w:w="540" w:type="dxa"/>
+          </w:tcPr>
+          <w:p>
+            <w:pPr>
+              <w:tabs>
+                <w:tab w:val="left" w:pos="7983"/>
+              </w:tabs>
+              <w:jc w:val="center"/>
+            </w:pPr>
+            <w:r>
+              <w:t>4.</w:t>
+            </w:r>
+          </w:p>
+        </w:tc>
+        <w:tc>
+          <w:tcPr>
+            <w:tcW w:w="2610" w:type="dxa"/>
+          </w:tcPr>
+          <w:p>
+            <w:pPr>
+              <w:tabs>
+                <w:tab w:val="left" w:pos="7983"/>
+              </w:tabs>
+              <w:jc w:val="both"/>
+            </w:pPr>
+            <w:r>
+              <w:t>Allowed operations</w:t>
+            </w:r>
+          </w:p>
+        </w:tc>
+        <w:tc>
+          <w:tcPr>
+            <w:tcW w:w="2340" w:type="dxa"/>
+          </w:tcPr>
+          <w:p>
+            <w:pPr>
+              <w:tabs>
+                <w:tab w:val="left" w:pos="7983"/>
+              </w:tabs>
+              <w:jc w:val="both"/>
+            </w:pPr>
+            <w:r>
+              <w:t>Only read</w:t>
+            </w:r>
+          </w:p>
+        </w:tc>
+        <w:tc>
+          <w:tcPr>
+            <w:tcW w:w="2520" w:type="dxa"/>
+          </w:tcPr>
+          <w:p>
+            <w:pPr>
+              <w:tabs>
+                <w:tab w:val="left" w:pos="7983"/>
+              </w:tabs>
+              <w:jc w:val="both"/>
+            </w:pPr>
+            <w:r>
+              <w:t>Read, Remove</w:t>
+            </w:r>
+          </w:p>
+        </w:tc>
+        <w:tc>
+          <w:tcPr>
+            <w:tcW w:w="2070" w:type="dxa"/>
+          </w:tcPr>
+          <w:p>
+            <w:pPr>
+              <w:tabs>
+                <w:tab w:val="left" w:pos="7983"/>
+              </w:tabs>
+              <w:jc w:val="both"/>
+            </w:pPr>
+            <w:r>
+              <w:t>Read, Remove, Add, Replace</w:t>
+            </w:r>
+          </w:p>
+        </w:tc>
+      </w:tr>
+      <w:tr>
+        <w:tc>
+          <w:tcPr>
+            <w:tcW w:w="540" w:type="dxa"/>
+          </w:tcPr>
+          <w:p>
+            <w:pPr>
+              <w:tabs>
+                <w:tab w:val="left" w:pos="7983"/>
+              </w:tabs>
+              <w:jc w:val="center"/>
+            </w:pPr>
+            <w:r>
+              <w:t>5.</w:t>
+            </w:r>
+          </w:p>
+        </w:tc>
+        <w:tc>
+          <w:tcPr>
+            <w:tcW w:w="2610" w:type="dxa"/>
+          </w:tcPr>
+          <w:p>
+            <w:pPr>
+              <w:tabs>
+                <w:tab w:val="left" w:pos="7983"/>
+              </w:tabs>
+              <w:jc w:val="both"/>
+            </w:pPr>
+            <w:r>
+              <w:t>How can we get?</w:t>
+            </w:r>
+          </w:p>
+        </w:tc>
+        <w:tc>
+          <w:tcPr>
+            <w:tcW w:w="2340" w:type="dxa"/>
+          </w:tcPr>
+          <w:p>
+            <w:pPr>
+              <w:tabs>
+                <w:tab w:val="left" w:pos="7983"/>
+              </w:tabs>
+              <w:jc w:val="both"/>
+            </w:pPr>
+            <w:r>
+              <w:t>By using element () method of Vector class.</w:t>
+            </w:r>
+          </w:p>
+        </w:tc>
+        <w:tc>
+          <w:tcPr>
+            <w:tcW w:w="2520" w:type="dxa"/>
+          </w:tcPr>
+          <w:p>
+            <w:pPr>
+              <w:tabs>
+                <w:tab w:val="left" w:pos="7983"/>
+              </w:tabs>
+              <w:jc w:val="both"/>
+            </w:pPr>
+            <w:r>
+              <w:t xml:space="preserve">By using </w:t>
+            </w:r>
+            <w:proofErr w:type="spellStart"/>
+            <w:r>
+              <w:t>iterator</w:t>
+            </w:r>
+            <w:proofErr w:type="spellEnd"/>
+            <w:r>
+              <w:t xml:space="preserve"> () method of Collection interface.</w:t>
+            </w:r>
+          </w:p>
+        </w:tc>
+        <w:tc>
+          <w:tcPr>
+            <w:tcW w:w="2070" w:type="dxa"/>
+          </w:tcPr>
+          <w:p>
+            <w:pPr>
+              <w:tabs>
+                <w:tab w:val="left" w:pos="7983"/>
+              </w:tabs>
+              <w:jc w:val="both"/>
+            </w:pPr>
+            <w:r>
+              <w:t xml:space="preserve">By using </w:t>
+            </w:r>
+            <w:proofErr w:type="spellStart"/>
+            <w:r>
+              <w:t>listIterator</w:t>
+            </w:r>
+            <w:proofErr w:type="spellEnd"/>
+            <w:r>
+              <w:t xml:space="preserve"> method of List interface.</w:t>
+            </w:r>
+          </w:p>
+        </w:tc>
+      </w:tr>
+    </w:tbl>
+    <w:p>
+      <w:pPr>
+        <w:tabs>
+          <w:tab w:val="left" w:pos="7983"/>
+        </w:tabs>
+        <w:spacing w:after="0" w:line="240" w:lineRule="auto"/>
+        <w:jc w:val="both"/>
+      </w:pPr>
+    </w:p>
+    <w:p>
+      <w:pPr>
+        <w:tabs>
+          <w:tab w:val="left" w:pos="7983"/>
+        </w:tabs>
+        <w:spacing w:after="0" w:line="240" w:lineRule="auto"/>
+        <w:jc w:val="both"/>
+        <w:rPr>
+          <w:b/>
+        </w:rPr>
+      </w:pPr>
+    </w:p>
+    <w:p>
+      <w:pPr>
+        <w:tabs>
+          <w:tab w:val="left" w:pos="7983"/>
+        </w:tabs>
+        <w:spacing w:after="0" w:line="240" w:lineRule="auto"/>
+        <w:jc w:val="both"/>
+        <w:rPr>
+          <w:b/>
         </w:rPr>
       </w:pPr>
       <w:r>
@@ -11663,7 +13954,6 @@
         <w:jc w:val="both"/>
       </w:pPr>
       <w:r>
-        <w:lastRenderedPageBreak/>
         <w:t>&gt; It is the child interface of Set interface.</w:t>
       </w:r>
     </w:p>
@@ -12751,7 +15041,6 @@
         <w:jc w:val="both"/>
       </w:pPr>
       <w:r>
-        <w:lastRenderedPageBreak/>
         <w:t>&gt; Both key &amp; value are objects only &amp; duplicate keys are not allowed but values can be duplicated.</w:t>
       </w:r>
     </w:p>

</xml_diff>